<commit_message>
week 11 - all tests and exercises done
</commit_message>
<xml_diff>
--- a/week11/hangman_test_plan.docx
+++ b/week11/hangman_test_plan.docx
@@ -124,25 +124,7 @@
           <w:sz w:val="32"/>
           <w:szCs w:val="32"/>
         </w:rPr>
-        <w:t xml:space="preserve">A second player is then prompted to guess letters in the word. If the letter is present, all occurrences of that letter should be </w:t>
-      </w:r>
-      <w:proofErr w:type="gramStart"/>
-      <w:r>
-        <w:rPr>
-          <w:rFonts w:ascii="Arial" w:hAnsi="Arial" w:cs="Arial"/>
-          <w:sz w:val="32"/>
-          <w:szCs w:val="32"/>
-        </w:rPr>
-        <w:t>replaced</w:t>
-      </w:r>
-      <w:proofErr w:type="gramEnd"/>
-      <w:r>
-        <w:rPr>
-          <w:rFonts w:ascii="Arial" w:hAnsi="Arial" w:cs="Arial"/>
-          <w:sz w:val="32"/>
-          <w:szCs w:val="32"/>
-        </w:rPr>
-        <w:t xml:space="preserve"> and the word displayed again:</w:t>
+        <w:t>A second player is then prompted to guess letters in the word. If the letter is present, all occurrences of that letter should be replaced and the word displayed again:</w:t>
       </w:r>
     </w:p>
     <w:p>
@@ -458,6 +440,14 @@
         </w:rPr>
         <w:t xml:space="preserve">R1: </w:t>
       </w:r>
+      <w:r>
+        <w:rPr>
+          <w:rFonts w:ascii="Arial" w:hAnsi="Arial" w:cs="Arial"/>
+          <w:sz w:val="28"/>
+          <w:szCs w:val="28"/>
+        </w:rPr>
+        <w:t>prompt for word/character</w:t>
+      </w:r>
     </w:p>
     <w:p>
       <w:pPr>
@@ -481,6 +471,14 @@
         </w:rPr>
         <w:t xml:space="preserve">R2: </w:t>
       </w:r>
+      <w:r>
+        <w:rPr>
+          <w:rFonts w:ascii="Arial" w:hAnsi="Arial" w:cs="Arial"/>
+          <w:sz w:val="28"/>
+          <w:szCs w:val="28"/>
+        </w:rPr>
+        <w:t>display dashes in place of each letter</w:t>
+      </w:r>
     </w:p>
     <w:p>
       <w:pPr>
@@ -504,75 +502,326 @@
         </w:rPr>
         <w:t xml:space="preserve">R3: </w:t>
       </w:r>
-    </w:p>
-    <w:p>
-      <w:pPr>
-        <w:pStyle w:val="ListParagraph"/>
-        <w:numPr>
-          <w:ilvl w:val="0"/>
-          <w:numId w:val="2"/>
-        </w:numPr>
-        <w:ind w:left="284" w:hanging="284"/>
+      <w:r>
         <w:rPr>
           <w:rFonts w:ascii="Arial" w:hAnsi="Arial" w:cs="Arial"/>
           <w:sz w:val="28"/>
           <w:szCs w:val="28"/>
         </w:rPr>
-      </w:pPr>
-      <w:r>
-        <w:rPr>
-          <w:rFonts w:ascii="Arial" w:hAnsi="Arial" w:cs="Arial"/>
+        <w:t>output number of guesses it took to get the word</w:t>
+      </w:r>
+    </w:p>
+    <w:p>
+      <w:pPr>
+        <w:rPr>
+          <w:rFonts w:ascii="Arial" w:hAnsi="Arial" w:cs="Arial"/>
+          <w:b/>
+          <w:bCs/>
+          <w:sz w:val="36"/>
+          <w:szCs w:val="36"/>
+        </w:rPr>
+      </w:pPr>
+    </w:p>
+    <w:p>
+      <w:pPr>
+        <w:rPr>
+          <w:rFonts w:ascii="Arial" w:hAnsi="Arial" w:cs="Arial"/>
+          <w:b/>
+          <w:bCs/>
+          <w:sz w:val="36"/>
+          <w:szCs w:val="36"/>
+        </w:rPr>
+      </w:pPr>
+    </w:p>
+    <w:p>
+      <w:pPr>
+        <w:rPr>
+          <w:rFonts w:ascii="Arial" w:hAnsi="Arial" w:cs="Arial"/>
+          <w:b/>
+          <w:bCs/>
+          <w:sz w:val="36"/>
+          <w:szCs w:val="36"/>
+        </w:rPr>
+      </w:pPr>
+      <w:r>
+        <w:rPr>
+          <w:rFonts w:ascii="Arial" w:hAnsi="Arial" w:cs="Arial"/>
+          <w:b/>
+          <w:bCs/>
+          <w:sz w:val="36"/>
+          <w:szCs w:val="36"/>
+        </w:rPr>
+        <w:t>Test cases</w:t>
+      </w:r>
+    </w:p>
+    <w:p>
+      <w:pPr>
+        <w:rPr>
+          <w:rFonts w:ascii="Arial" w:hAnsi="Arial" w:cs="Arial"/>
+          <w:b/>
+          <w:bCs/>
+          <w:sz w:val="36"/>
+          <w:szCs w:val="36"/>
+        </w:rPr>
+      </w:pPr>
+    </w:p>
+    <w:p>
+      <w:pPr>
+        <w:rPr>
+          <w:rFonts w:ascii="Arial" w:hAnsi="Arial" w:cs="Arial"/>
+          <w:b/>
+          <w:bCs/>
           <w:sz w:val="28"/>
           <w:szCs w:val="28"/>
         </w:rPr>
-        <w:t xml:space="preserve">R4: </w:t>
-      </w:r>
-    </w:p>
-    <w:p>
-      <w:pPr>
-        <w:pStyle w:val="ListParagraph"/>
-        <w:numPr>
-          <w:ilvl w:val="0"/>
-          <w:numId w:val="2"/>
-        </w:numPr>
-        <w:ind w:left="284" w:hanging="284"/>
-        <w:rPr>
-          <w:rFonts w:ascii="Arial" w:hAnsi="Arial" w:cs="Arial"/>
+      </w:pPr>
+      <w:r>
+        <w:rPr>
+          <w:rFonts w:ascii="Arial" w:hAnsi="Arial" w:cs="Arial"/>
+          <w:b/>
+          <w:bCs/>
           <w:sz w:val="28"/>
           <w:szCs w:val="28"/>
         </w:rPr>
-      </w:pPr>
-      <w:r>
-        <w:rPr>
-          <w:rFonts w:ascii="Arial" w:hAnsi="Arial" w:cs="Arial"/>
+        <w:t>Normal values</w:t>
+      </w:r>
+    </w:p>
+    <w:p>
+      <w:pPr>
+        <w:rPr>
+          <w:rFonts w:ascii="Arial" w:hAnsi="Arial" w:cs="Arial"/>
+          <w:b/>
+          <w:bCs/>
           <w:sz w:val="28"/>
           <w:szCs w:val="28"/>
         </w:rPr>
-        <w:t xml:space="preserve">R5: </w:t>
-      </w:r>
-    </w:p>
-    <w:p>
-      <w:pPr>
-        <w:pStyle w:val="ListParagraph"/>
-        <w:numPr>
-          <w:ilvl w:val="0"/>
-          <w:numId w:val="2"/>
-        </w:numPr>
-        <w:ind w:left="284" w:hanging="284"/>
-        <w:rPr>
-          <w:rFonts w:ascii="Arial" w:hAnsi="Arial" w:cs="Arial"/>
+      </w:pPr>
+    </w:p>
+    <w:p>
+      <w:pPr>
+        <w:spacing w:line="276" w:lineRule="auto"/>
+        <w:rPr>
+          <w:rFonts w:ascii="Arial" w:hAnsi="Arial" w:cs="Arial"/>
+        </w:rPr>
+      </w:pPr>
+      <w:r>
+        <w:rPr>
+          <w:rFonts w:ascii="Arial" w:hAnsi="Arial" w:cs="Arial"/>
+        </w:rPr>
+        <w:t xml:space="preserve">N1: </w:t>
+      </w:r>
+      <w:r>
+        <w:rPr>
+          <w:rFonts w:ascii="Arial" w:hAnsi="Arial" w:cs="Arial"/>
+        </w:rPr>
+        <w:t>‘a’ string char</w:t>
+      </w:r>
+    </w:p>
+    <w:p>
+      <w:pPr>
+        <w:rPr>
+          <w:rFonts w:ascii="Arial" w:hAnsi="Arial" w:cs="Arial"/>
+          <w:b/>
+          <w:bCs/>
           <w:sz w:val="28"/>
           <w:szCs w:val="28"/>
         </w:rPr>
       </w:pPr>
-      <w:r>
-        <w:rPr>
-          <w:rFonts w:ascii="Arial" w:hAnsi="Arial" w:cs="Arial"/>
+    </w:p>
+    <w:p>
+      <w:pPr>
+        <w:rPr>
+          <w:rFonts w:ascii="Arial" w:hAnsi="Arial" w:cs="Arial"/>
+          <w:b/>
+          <w:bCs/>
           <w:sz w:val="28"/>
           <w:szCs w:val="28"/>
         </w:rPr>
-        <w:t xml:space="preserve">R6: </w:t>
-      </w:r>
+      </w:pPr>
+      <w:r>
+        <w:rPr>
+          <w:rFonts w:ascii="Arial" w:hAnsi="Arial" w:cs="Arial"/>
+          <w:b/>
+          <w:bCs/>
+          <w:sz w:val="28"/>
+          <w:szCs w:val="28"/>
+        </w:rPr>
+        <w:t>Invalid values</w:t>
+      </w:r>
+    </w:p>
+    <w:p>
+      <w:pPr>
+        <w:rPr>
+          <w:rFonts w:ascii="Arial" w:hAnsi="Arial" w:cs="Arial"/>
+          <w:b/>
+          <w:bCs/>
+          <w:sz w:val="28"/>
+          <w:szCs w:val="28"/>
+        </w:rPr>
+      </w:pPr>
+    </w:p>
+    <w:p>
+      <w:pPr>
+        <w:spacing w:line="276" w:lineRule="auto"/>
+        <w:rPr>
+          <w:rFonts w:ascii="Arial" w:hAnsi="Arial" w:cs="Arial"/>
+        </w:rPr>
+      </w:pPr>
+      <w:r>
+        <w:rPr>
+          <w:rFonts w:ascii="Arial" w:hAnsi="Arial" w:cs="Arial"/>
+        </w:rPr>
+        <w:t xml:space="preserve">I1: </w:t>
+      </w:r>
+      <w:r>
+        <w:rPr>
+          <w:rFonts w:ascii="Arial" w:hAnsi="Arial" w:cs="Arial"/>
+        </w:rPr>
+        <w:t>1234 as number input</w:t>
+      </w:r>
+    </w:p>
+    <w:p>
+      <w:pPr>
+        <w:spacing w:line="276" w:lineRule="auto"/>
+        <w:rPr>
+          <w:rFonts w:ascii="Arial" w:hAnsi="Arial" w:cs="Arial"/>
+        </w:rPr>
+      </w:pPr>
+      <w:r>
+        <w:rPr>
+          <w:rFonts w:ascii="Arial" w:hAnsi="Arial" w:cs="Arial"/>
+        </w:rPr>
+        <w:t xml:space="preserve">I2: </w:t>
+      </w:r>
+      <w:r>
+        <w:rPr>
+          <w:rFonts w:ascii="Arial" w:hAnsi="Arial" w:cs="Arial"/>
+        </w:rPr>
+        <w:t>‘word’ as string input</w:t>
+      </w:r>
+    </w:p>
+    <w:p>
+      <w:pPr>
+        <w:rPr>
+          <w:rFonts w:ascii="Arial" w:hAnsi="Arial" w:cs="Arial"/>
+          <w:b/>
+          <w:bCs/>
+          <w:sz w:val="28"/>
+          <w:szCs w:val="28"/>
+        </w:rPr>
+      </w:pPr>
+    </w:p>
+    <w:p>
+      <w:pPr>
+        <w:rPr>
+          <w:rFonts w:ascii="Arial" w:hAnsi="Arial" w:cs="Arial"/>
+          <w:b/>
+          <w:bCs/>
+          <w:sz w:val="28"/>
+          <w:szCs w:val="28"/>
+        </w:rPr>
+      </w:pPr>
+      <w:r>
+        <w:rPr>
+          <w:rFonts w:ascii="Arial" w:hAnsi="Arial" w:cs="Arial"/>
+          <w:b/>
+          <w:bCs/>
+          <w:sz w:val="28"/>
+          <w:szCs w:val="28"/>
+        </w:rPr>
+        <w:t>Boundary values</w:t>
+      </w:r>
+    </w:p>
+    <w:p>
+      <w:pPr>
+        <w:rPr>
+          <w:rFonts w:ascii="Arial" w:hAnsi="Arial" w:cs="Arial"/>
+          <w:b/>
+          <w:bCs/>
+          <w:sz w:val="28"/>
+          <w:szCs w:val="28"/>
+        </w:rPr>
+      </w:pPr>
+    </w:p>
+    <w:p>
+      <w:pPr>
+        <w:rPr>
+          <w:rFonts w:ascii="Arial" w:hAnsi="Arial" w:cs="Arial"/>
+        </w:rPr>
+      </w:pPr>
+      <w:r>
+        <w:rPr>
+          <w:rFonts w:ascii="Arial" w:hAnsi="Arial" w:cs="Arial"/>
+        </w:rPr>
+        <w:t xml:space="preserve">B1: </w:t>
+      </w:r>
+      <w:r>
+        <w:rPr>
+          <w:rFonts w:ascii="Arial" w:hAnsi="Arial" w:cs="Arial"/>
+        </w:rPr>
+        <w:t>there is no boundary values as it is A-Z input</w:t>
+      </w:r>
+    </w:p>
+    <w:p>
+      <w:pPr>
+        <w:rPr>
+          <w:rFonts w:ascii="Arial" w:hAnsi="Arial" w:cs="Arial"/>
+          <w:b/>
+          <w:bCs/>
+          <w:sz w:val="28"/>
+          <w:szCs w:val="28"/>
+        </w:rPr>
+      </w:pPr>
+    </w:p>
+    <w:p>
+      <w:pPr>
+        <w:rPr>
+          <w:rFonts w:ascii="Arial" w:hAnsi="Arial" w:cs="Arial"/>
+          <w:b/>
+          <w:bCs/>
+          <w:sz w:val="28"/>
+          <w:szCs w:val="28"/>
+        </w:rPr>
+      </w:pPr>
+      <w:r>
+        <w:rPr>
+          <w:rFonts w:ascii="Arial" w:hAnsi="Arial" w:cs="Arial"/>
+          <w:b/>
+          <w:bCs/>
+          <w:sz w:val="28"/>
+          <w:szCs w:val="28"/>
+        </w:rPr>
+        <w:t>Special cases</w:t>
+      </w:r>
+    </w:p>
+    <w:p>
+      <w:pPr>
+        <w:rPr>
+          <w:rFonts w:ascii="Arial" w:hAnsi="Arial" w:cs="Arial"/>
+        </w:rPr>
+      </w:pPr>
+    </w:p>
+    <w:p>
+      <w:pPr>
+        <w:rPr>
+          <w:rFonts w:ascii="Arial" w:hAnsi="Arial" w:cs="Arial"/>
+        </w:rPr>
+      </w:pPr>
+      <w:r>
+        <w:rPr>
+          <w:rFonts w:ascii="Arial" w:hAnsi="Arial" w:cs="Arial"/>
+        </w:rPr>
+        <w:t>S1: special character typed</w:t>
+      </w:r>
+    </w:p>
+    <w:p>
+      <w:pPr>
+        <w:rPr>
+          <w:rFonts w:ascii="Arial" w:hAnsi="Arial" w:cs="Arial"/>
+          <w:b/>
+          <w:bCs/>
+        </w:rPr>
+      </w:pPr>
     </w:p>
     <w:p>
       <w:pPr>
@@ -606,7 +855,9 @@
           <w:szCs w:val="36"/>
         </w:rPr>
       </w:pPr>
-      <w:r>
+    </w:p>
+    <w:p>
+      <w:pPr>
         <w:rPr>
           <w:rFonts w:ascii="Arial" w:hAnsi="Arial" w:cs="Arial"/>
           <w:b/>
@@ -614,8 +865,7 @@
           <w:sz w:val="36"/>
           <w:szCs w:val="36"/>
         </w:rPr>
-        <w:t>Test cases</w:t>
-      </w:r>
+      </w:pPr>
     </w:p>
     <w:p>
       <w:pPr>
@@ -625,282 +875,6 @@
           <w:bCs/>
           <w:sz w:val="36"/>
           <w:szCs w:val="36"/>
-        </w:rPr>
-      </w:pPr>
-    </w:p>
-    <w:p>
-      <w:pPr>
-        <w:rPr>
-          <w:rFonts w:ascii="Arial" w:hAnsi="Arial" w:cs="Arial"/>
-          <w:b/>
-          <w:bCs/>
-          <w:sz w:val="28"/>
-          <w:szCs w:val="28"/>
-        </w:rPr>
-      </w:pPr>
-      <w:r>
-        <w:rPr>
-          <w:rFonts w:ascii="Arial" w:hAnsi="Arial" w:cs="Arial"/>
-          <w:b/>
-          <w:bCs/>
-          <w:sz w:val="28"/>
-          <w:szCs w:val="28"/>
-        </w:rPr>
-        <w:t>Normal values</w:t>
-      </w:r>
-    </w:p>
-    <w:p>
-      <w:pPr>
-        <w:rPr>
-          <w:rFonts w:ascii="Arial" w:hAnsi="Arial" w:cs="Arial"/>
-          <w:b/>
-          <w:bCs/>
-          <w:sz w:val="28"/>
-          <w:szCs w:val="28"/>
-        </w:rPr>
-      </w:pPr>
-    </w:p>
-    <w:p>
-      <w:pPr>
-        <w:spacing w:line="276" w:lineRule="auto"/>
-        <w:rPr>
-          <w:rFonts w:ascii="Arial" w:hAnsi="Arial" w:cs="Arial"/>
-        </w:rPr>
-      </w:pPr>
-      <w:r>
-        <w:rPr>
-          <w:rFonts w:ascii="Arial" w:hAnsi="Arial" w:cs="Arial"/>
-        </w:rPr>
-        <w:t xml:space="preserve">N1: </w:t>
-      </w:r>
-    </w:p>
-    <w:p>
-      <w:pPr>
-        <w:spacing w:line="276" w:lineRule="auto"/>
-        <w:rPr>
-          <w:rFonts w:ascii="Arial" w:hAnsi="Arial" w:cs="Arial"/>
-        </w:rPr>
-      </w:pPr>
-      <w:r>
-        <w:rPr>
-          <w:rFonts w:ascii="Arial" w:hAnsi="Arial" w:cs="Arial"/>
-        </w:rPr>
-        <w:t xml:space="preserve">N2: </w:t>
-      </w:r>
-    </w:p>
-    <w:p>
-      <w:pPr>
-        <w:spacing w:line="276" w:lineRule="auto"/>
-        <w:rPr>
-          <w:rFonts w:ascii="Arial" w:hAnsi="Arial" w:cs="Arial"/>
-        </w:rPr>
-      </w:pPr>
-      <w:r>
-        <w:rPr>
-          <w:rFonts w:ascii="Arial" w:hAnsi="Arial" w:cs="Arial"/>
-        </w:rPr>
-        <w:t xml:space="preserve">N3: </w:t>
-      </w:r>
-    </w:p>
-    <w:p>
-      <w:pPr>
-        <w:spacing w:line="276" w:lineRule="auto"/>
-        <w:rPr>
-          <w:rFonts w:ascii="Arial" w:hAnsi="Arial" w:cs="Arial"/>
-        </w:rPr>
-      </w:pPr>
-      <w:r>
-        <w:rPr>
-          <w:rFonts w:ascii="Arial" w:hAnsi="Arial" w:cs="Arial"/>
-        </w:rPr>
-        <w:t xml:space="preserve">N4: </w:t>
-      </w:r>
-    </w:p>
-    <w:p>
-      <w:pPr>
-        <w:rPr>
-          <w:rFonts w:ascii="Arial" w:hAnsi="Arial" w:cs="Arial"/>
-          <w:b/>
-          <w:bCs/>
-          <w:sz w:val="28"/>
-          <w:szCs w:val="28"/>
-        </w:rPr>
-      </w:pPr>
-    </w:p>
-    <w:p>
-      <w:pPr>
-        <w:rPr>
-          <w:rFonts w:ascii="Arial" w:hAnsi="Arial" w:cs="Arial"/>
-          <w:b/>
-          <w:bCs/>
-          <w:sz w:val="28"/>
-          <w:szCs w:val="28"/>
-        </w:rPr>
-      </w:pPr>
-      <w:r>
-        <w:rPr>
-          <w:rFonts w:ascii="Arial" w:hAnsi="Arial" w:cs="Arial"/>
-          <w:b/>
-          <w:bCs/>
-          <w:sz w:val="28"/>
-          <w:szCs w:val="28"/>
-        </w:rPr>
-        <w:t>Invalid values</w:t>
-      </w:r>
-    </w:p>
-    <w:p>
-      <w:pPr>
-        <w:rPr>
-          <w:rFonts w:ascii="Arial" w:hAnsi="Arial" w:cs="Arial"/>
-          <w:b/>
-          <w:bCs/>
-          <w:sz w:val="28"/>
-          <w:szCs w:val="28"/>
-        </w:rPr>
-      </w:pPr>
-    </w:p>
-    <w:p>
-      <w:pPr>
-        <w:spacing w:line="276" w:lineRule="auto"/>
-        <w:rPr>
-          <w:rFonts w:ascii="Arial" w:hAnsi="Arial" w:cs="Arial"/>
-        </w:rPr>
-      </w:pPr>
-      <w:r>
-        <w:rPr>
-          <w:rFonts w:ascii="Arial" w:hAnsi="Arial" w:cs="Arial"/>
-        </w:rPr>
-        <w:t xml:space="preserve">I1: </w:t>
-      </w:r>
-    </w:p>
-    <w:p>
-      <w:pPr>
-        <w:spacing w:line="276" w:lineRule="auto"/>
-        <w:rPr>
-          <w:rFonts w:ascii="Arial" w:hAnsi="Arial" w:cs="Arial"/>
-        </w:rPr>
-      </w:pPr>
-      <w:r>
-        <w:rPr>
-          <w:rFonts w:ascii="Arial" w:hAnsi="Arial" w:cs="Arial"/>
-        </w:rPr>
-        <w:t xml:space="preserve">I2: </w:t>
-      </w:r>
-    </w:p>
-    <w:p>
-      <w:pPr>
-        <w:rPr>
-          <w:rFonts w:ascii="Arial" w:hAnsi="Arial" w:cs="Arial"/>
-          <w:b/>
-          <w:bCs/>
-          <w:sz w:val="28"/>
-          <w:szCs w:val="28"/>
-        </w:rPr>
-      </w:pPr>
-    </w:p>
-    <w:p>
-      <w:pPr>
-        <w:rPr>
-          <w:rFonts w:ascii="Arial" w:hAnsi="Arial" w:cs="Arial"/>
-          <w:b/>
-          <w:bCs/>
-          <w:sz w:val="28"/>
-          <w:szCs w:val="28"/>
-        </w:rPr>
-      </w:pPr>
-      <w:r>
-        <w:rPr>
-          <w:rFonts w:ascii="Arial" w:hAnsi="Arial" w:cs="Arial"/>
-          <w:b/>
-          <w:bCs/>
-          <w:sz w:val="28"/>
-          <w:szCs w:val="28"/>
-        </w:rPr>
-        <w:t>Boundary values</w:t>
-      </w:r>
-    </w:p>
-    <w:p>
-      <w:pPr>
-        <w:rPr>
-          <w:rFonts w:ascii="Arial" w:hAnsi="Arial" w:cs="Arial"/>
-          <w:b/>
-          <w:bCs/>
-          <w:sz w:val="28"/>
-          <w:szCs w:val="28"/>
-        </w:rPr>
-      </w:pPr>
-    </w:p>
-    <w:p>
-      <w:pPr>
-        <w:rPr>
-          <w:rFonts w:ascii="Arial" w:hAnsi="Arial" w:cs="Arial"/>
-        </w:rPr>
-      </w:pPr>
-      <w:r>
-        <w:rPr>
-          <w:rFonts w:ascii="Arial" w:hAnsi="Arial" w:cs="Arial"/>
-        </w:rPr>
-        <w:t xml:space="preserve">B1: </w:t>
-      </w:r>
-    </w:p>
-    <w:p>
-      <w:pPr>
-        <w:rPr>
-          <w:rFonts w:ascii="Arial" w:hAnsi="Arial" w:cs="Arial"/>
-        </w:rPr>
-      </w:pPr>
-      <w:r>
-        <w:rPr>
-          <w:rFonts w:ascii="Arial" w:hAnsi="Arial" w:cs="Arial"/>
-        </w:rPr>
-        <w:t xml:space="preserve">B2: </w:t>
-      </w:r>
-    </w:p>
-    <w:p>
-      <w:pPr>
-        <w:rPr>
-          <w:rFonts w:ascii="Arial" w:hAnsi="Arial" w:cs="Arial"/>
-          <w:b/>
-          <w:bCs/>
-          <w:sz w:val="28"/>
-          <w:szCs w:val="28"/>
-        </w:rPr>
-      </w:pPr>
-    </w:p>
-    <w:p>
-      <w:pPr>
-        <w:rPr>
-          <w:rFonts w:ascii="Arial" w:hAnsi="Arial" w:cs="Arial"/>
-          <w:b/>
-          <w:bCs/>
-          <w:sz w:val="28"/>
-          <w:szCs w:val="28"/>
-        </w:rPr>
-      </w:pPr>
-      <w:r>
-        <w:rPr>
-          <w:rFonts w:ascii="Arial" w:hAnsi="Arial" w:cs="Arial"/>
-          <w:b/>
-          <w:bCs/>
-          <w:sz w:val="28"/>
-          <w:szCs w:val="28"/>
-        </w:rPr>
-        <w:t>Special cases</w:t>
-      </w:r>
-    </w:p>
-    <w:p>
-      <w:pPr>
-        <w:rPr>
-          <w:rFonts w:ascii="Arial" w:hAnsi="Arial" w:cs="Arial"/>
-        </w:rPr>
-      </w:pPr>
-    </w:p>
-    <w:p>
-      <w:pPr>
-        <w:rPr>
-          <w:rFonts w:ascii="Arial" w:hAnsi="Arial" w:cs="Arial"/>
-          <w:b/>
-          <w:bCs/>
         </w:rPr>
       </w:pPr>
     </w:p>
@@ -1217,7 +1191,7 @@
               <w:rPr>
                 <w:rFonts w:ascii="Arial" w:hAnsi="Arial" w:cs="Arial"/>
               </w:rPr>
-              <w:t>positive (N1)</w:t>
+              <w:t>‘a’ as input (N1)</w:t>
             </w:r>
           </w:p>
         </w:tc>
@@ -1236,7 +1210,7 @@
               <w:rPr>
                 <w:rFonts w:ascii="Arial" w:hAnsi="Arial" w:cs="Arial"/>
               </w:rPr>
-              <w:t>Output accordingly with the input selected through the menu</w:t>
+              <w:t>Search letter ‘a’ in word and if found replace with ‘a’ instead of -</w:t>
             </w:r>
           </w:p>
         </w:tc>
@@ -1283,7 +1257,7 @@
               <w:rPr>
                 <w:rFonts w:ascii="Arial" w:hAnsi="Arial" w:cs="Arial"/>
               </w:rPr>
-              <w:t>negative (N2)</w:t>
+              <w:t>1234 as input (I1)</w:t>
             </w:r>
           </w:p>
         </w:tc>
@@ -1302,7 +1276,13 @@
               <w:rPr>
                 <w:rFonts w:ascii="Arial" w:hAnsi="Arial" w:cs="Arial"/>
               </w:rPr>
-              <w:t>Output accordingly with the input selected through the menu</w:t>
+              <w:t>Should say ‘Wrong’</w:t>
+            </w:r>
+            <w:r>
+              <w:rPr>
+                <w:rFonts w:ascii="Arial" w:hAnsi="Arial" w:cs="Arial"/>
+              </w:rPr>
+              <w:t xml:space="preserve"> as repeat the process </w:t>
             </w:r>
           </w:p>
         </w:tc>
@@ -1343,13 +1323,13 @@
               <w:rPr>
                 <w:rFonts w:ascii="Arial" w:hAnsi="Arial" w:cs="Arial"/>
               </w:rPr>
-              <w:t xml:space="preserve">Type </w:t>
+              <w:t>T</w:t>
             </w:r>
             <w:r>
               <w:rPr>
                 <w:rFonts w:ascii="Arial" w:hAnsi="Arial" w:cs="Arial"/>
               </w:rPr>
-              <w:t>positive and negative (N3)</w:t>
+              <w:t>ype full string ‘word’ as input (I2)</w:t>
             </w:r>
           </w:p>
         </w:tc>
@@ -1368,7 +1348,7 @@
               <w:rPr>
                 <w:rFonts w:ascii="Arial" w:hAnsi="Arial" w:cs="Arial"/>
               </w:rPr>
-              <w:t>Output accordingly with the input selected through the menu</w:t>
+              <w:t>Should say ‘Wrong’ as repeat the process</w:t>
             </w:r>
           </w:p>
         </w:tc>
@@ -1390,7 +1370,13 @@
               <w:rPr>
                 <w:rFonts w:ascii="Arial" w:hAnsi="Arial" w:cs="Arial"/>
               </w:rPr>
-              <w:t>UT4</w:t>
+              <w:t>UT</w:t>
+            </w:r>
+            <w:r>
+              <w:rPr>
+                <w:rFonts w:ascii="Arial" w:hAnsi="Arial" w:cs="Arial"/>
+              </w:rPr>
+              <w:t>4</w:t>
             </w:r>
           </w:p>
         </w:tc>
@@ -1409,25 +1395,7 @@
               <w:rPr>
                 <w:rFonts w:ascii="Arial" w:hAnsi="Arial" w:cs="Arial"/>
               </w:rPr>
-              <w:t>Type ‘string’ instead of integers</w:t>
-            </w:r>
-            <w:r>
-              <w:rPr>
-                <w:rFonts w:ascii="Arial" w:hAnsi="Arial" w:cs="Arial"/>
-              </w:rPr>
-              <w:t xml:space="preserve"> (</w:t>
-            </w:r>
-            <w:r>
-              <w:rPr>
-                <w:rFonts w:ascii="Arial" w:hAnsi="Arial" w:cs="Arial"/>
-              </w:rPr>
-              <w:t>I1</w:t>
-            </w:r>
-            <w:r>
-              <w:rPr>
-                <w:rFonts w:ascii="Arial" w:hAnsi="Arial" w:cs="Arial"/>
-              </w:rPr>
-              <w:t>)</w:t>
+              <w:t>Type special characters</w:t>
             </w:r>
           </w:p>
         </w:tc>
@@ -1446,199 +1414,7 @@
               <w:rPr>
                 <w:rFonts w:ascii="Arial" w:hAnsi="Arial" w:cs="Arial"/>
               </w:rPr>
-              <w:t>Error: no output for the program</w:t>
-            </w:r>
-            <w:r>
-              <w:rPr>
-                <w:rFonts w:ascii="Arial" w:hAnsi="Arial" w:cs="Arial"/>
-              </w:rPr>
-              <w:t xml:space="preserve"> (Program crashes)</w:t>
-            </w:r>
-          </w:p>
-        </w:tc>
-      </w:tr>
-      <w:tr>
-        <w:tc>
-          <w:tcPr>
-            <w:tcW w:w="1271" w:type="dxa"/>
-          </w:tcPr>
-          <w:p>
-            <w:pPr>
-              <w:spacing w:line="360" w:lineRule="auto"/>
-              <w:jc w:val="center"/>
-              <w:rPr>
-                <w:rFonts w:ascii="Arial" w:hAnsi="Arial" w:cs="Arial"/>
-              </w:rPr>
-            </w:pPr>
-            <w:r>
-              <w:rPr>
-                <w:rFonts w:ascii="Arial" w:hAnsi="Arial" w:cs="Arial"/>
-              </w:rPr>
-              <w:t>UT5</w:t>
-            </w:r>
-          </w:p>
-        </w:tc>
-        <w:tc>
-          <w:tcPr>
-            <w:tcW w:w="4678" w:type="dxa"/>
-          </w:tcPr>
-          <w:p>
-            <w:pPr>
-              <w:spacing w:line="360" w:lineRule="auto"/>
-              <w:rPr>
-                <w:rFonts w:ascii="Arial" w:hAnsi="Arial" w:cs="Arial"/>
-              </w:rPr>
-            </w:pPr>
-            <w:r>
-              <w:rPr>
-                <w:rFonts w:ascii="Arial" w:hAnsi="Arial" w:cs="Arial"/>
-              </w:rPr>
-              <w:t>-1 or more than 5 for menu entry selection (I2)</w:t>
-            </w:r>
-          </w:p>
-        </w:tc>
-        <w:tc>
-          <w:tcPr>
-            <w:tcW w:w="4501" w:type="dxa"/>
-          </w:tcPr>
-          <w:p>
-            <w:pPr>
-              <w:spacing w:line="360" w:lineRule="auto"/>
-              <w:rPr>
-                <w:rFonts w:ascii="Arial" w:hAnsi="Arial" w:cs="Arial"/>
-              </w:rPr>
-            </w:pPr>
-            <w:r>
-              <w:rPr>
-                <w:rFonts w:ascii="Arial" w:hAnsi="Arial" w:cs="Arial"/>
-              </w:rPr>
-              <w:t>No operation selected</w:t>
-            </w:r>
-          </w:p>
-        </w:tc>
-      </w:tr>
-      <w:tr>
-        <w:tc>
-          <w:tcPr>
-            <w:tcW w:w="1271" w:type="dxa"/>
-          </w:tcPr>
-          <w:p>
-            <w:pPr>
-              <w:spacing w:line="360" w:lineRule="auto"/>
-              <w:jc w:val="center"/>
-              <w:rPr>
-                <w:rFonts w:ascii="Arial" w:hAnsi="Arial" w:cs="Arial"/>
-              </w:rPr>
-            </w:pPr>
-            <w:r>
-              <w:rPr>
-                <w:rFonts w:ascii="Arial" w:hAnsi="Arial" w:cs="Arial"/>
-              </w:rPr>
-              <w:t>UT6</w:t>
-            </w:r>
-          </w:p>
-        </w:tc>
-        <w:tc>
-          <w:tcPr>
-            <w:tcW w:w="4678" w:type="dxa"/>
-          </w:tcPr>
-          <w:p>
-            <w:pPr>
-              <w:spacing w:line="360" w:lineRule="auto"/>
-              <w:rPr>
-                <w:rFonts w:ascii="Arial" w:hAnsi="Arial" w:cs="Arial"/>
-              </w:rPr>
-            </w:pPr>
-            <w:r>
-              <w:rPr>
-                <w:rFonts w:ascii="Arial" w:hAnsi="Arial" w:cs="Arial"/>
-              </w:rPr>
-              <w:t>0 for the menu option (B1)</w:t>
-            </w:r>
-          </w:p>
-        </w:tc>
-        <w:tc>
-          <w:tcPr>
-            <w:tcW w:w="4501" w:type="dxa"/>
-          </w:tcPr>
-          <w:p>
-            <w:pPr>
-              <w:spacing w:line="360" w:lineRule="auto"/>
-              <w:rPr>
-                <w:rFonts w:ascii="Arial" w:hAnsi="Arial" w:cs="Arial"/>
-              </w:rPr>
-            </w:pPr>
-            <w:r>
-              <w:rPr>
-                <w:rFonts w:ascii="Arial" w:hAnsi="Arial" w:cs="Arial"/>
-              </w:rPr>
-              <w:t>No operation selected</w:t>
-            </w:r>
-          </w:p>
-        </w:tc>
-      </w:tr>
-      <w:tr>
-        <w:tc>
-          <w:tcPr>
-            <w:tcW w:w="1271" w:type="dxa"/>
-          </w:tcPr>
-          <w:p>
-            <w:pPr>
-              <w:spacing w:line="360" w:lineRule="auto"/>
-              <w:jc w:val="center"/>
-              <w:rPr>
-                <w:rFonts w:ascii="Arial" w:hAnsi="Arial" w:cs="Arial"/>
-              </w:rPr>
-            </w:pPr>
-            <w:r>
-              <w:rPr>
-                <w:rFonts w:ascii="Arial" w:hAnsi="Arial" w:cs="Arial"/>
-              </w:rPr>
-              <w:t>UT7</w:t>
-            </w:r>
-          </w:p>
-        </w:tc>
-        <w:tc>
-          <w:tcPr>
-            <w:tcW w:w="4678" w:type="dxa"/>
-          </w:tcPr>
-          <w:p>
-            <w:pPr>
-              <w:spacing w:line="360" w:lineRule="auto"/>
-              <w:rPr>
-                <w:rFonts w:ascii="Arial" w:hAnsi="Arial" w:cs="Arial"/>
-              </w:rPr>
-            </w:pPr>
-            <w:r>
-              <w:rPr>
-                <w:rFonts w:ascii="Arial" w:hAnsi="Arial" w:cs="Arial"/>
-              </w:rPr>
-              <w:t xml:space="preserve">6 for the </w:t>
-            </w:r>
-            <w:r>
-              <w:rPr>
-                <w:rFonts w:ascii="Arial" w:hAnsi="Arial" w:cs="Arial"/>
-              </w:rPr>
-              <w:t>menu option (B2)</w:t>
-            </w:r>
-          </w:p>
-        </w:tc>
-        <w:tc>
-          <w:tcPr>
-            <w:tcW w:w="4501" w:type="dxa"/>
-          </w:tcPr>
-          <w:p>
-            <w:pPr>
-              <w:spacing w:line="360" w:lineRule="auto"/>
-              <w:rPr>
-                <w:rFonts w:ascii="Arial" w:hAnsi="Arial" w:cs="Arial"/>
-              </w:rPr>
-            </w:pPr>
-            <w:r>
-              <w:rPr>
-                <w:rFonts w:ascii="Arial" w:hAnsi="Arial" w:cs="Arial"/>
-              </w:rPr>
-              <w:t>No operation selected</w:t>
+              <w:t>Should say ‘Wrong’ as repeat the process</w:t>
             </w:r>
           </w:p>
         </w:tc>

</xml_diff>